<commit_message>
Made export to .doc file and download data for Text expor editor
work: 8 hours
</commit_message>
<xml_diff>
--- a/Документация/Отчет.docx
+++ b/Документация/Отчет.docx
@@ -249,6 +249,22 @@
         <w:rPr>
           <w:rFonts w:cs="Times New Roman"/>
           <w:sz w:val="28"/>
+        </w:rPr>
+      </w:pPr>
+      <w:r>
+        <w:rPr>
+          <w:rFonts w:cs="Times New Roman"/>
+          <w:sz w:val="28"/>
+        </w:rPr>
+        <w:t>Кузубов Андрей</w:t>
+      </w:r>
+    </w:p>
+    <w:p>
+      <w:pPr>
+        <w:jc w:val="right"/>
+        <w:rPr>
+          <w:rFonts w:cs="Times New Roman"/>
+          <w:sz w:val="28"/>
           <w:szCs w:val="28"/>
         </w:rPr>
       </w:pPr>
@@ -257,15 +273,13 @@
           <w:rFonts w:cs="Times New Roman"/>
           <w:sz w:val="28"/>
         </w:rPr>
-        <w:t>Кузубов Андрей</w:t>
+        <w:t>26.06.2016</w:t>
       </w:r>
     </w:p>
     <w:p>
       <w:r>
         <w:br w:type="page"/>
       </w:r>
-      <w:bookmarkStart w:id="0" w:name="_GoBack"/>
-      <w:bookmarkEnd w:id="0"/>
     </w:p>
     <w:p>
       <w:pPr>
@@ -318,10 +332,10 @@
             <v:path o:extrusionok="f" gradientshapeok="t" o:connecttype="rect"/>
             <o:lock v:ext="edit" aspectratio="t"/>
           </v:shapetype>
-          <v:shape id="_x0000_i1025" type="#_x0000_t75" style="width:264.25pt;height:207pt" o:ole="">
+          <v:shape id="_x0000_i1025" type="#_x0000_t75" style="width:264.4pt;height:206.8pt" o:ole="">
             <v:imagedata r:id="rId6" o:title=""/>
           </v:shape>
-          <o:OLEObject Type="Embed" ProgID="Visio.Drawing.15" ShapeID="_x0000_i1025" DrawAspect="Content" ObjectID="_1527672664" r:id="rId7"/>
+          <o:OLEObject Type="Embed" ProgID="Visio.Drawing.15" ShapeID="_x0000_i1025" DrawAspect="Content" ObjectID="_1528454938" r:id="rId7"/>
         </w:object>
       </w:r>
     </w:p>
@@ -410,10 +424,10 @@
     <w:p>
       <w:r>
         <w:object w:dxaOrig="15676" w:dyaOrig="3121">
-          <v:shape id="_x0000_i1026" type="#_x0000_t75" style="width:467.2pt;height:93.25pt" o:ole="">
+          <v:shape id="_x0000_i1026" type="#_x0000_t75" style="width:467.15pt;height:93.3pt" o:ole="">
             <v:imagedata r:id="rId8" o:title=""/>
           </v:shape>
-          <o:OLEObject Type="Embed" ProgID="Visio.Drawing.15" ShapeID="_x0000_i1026" DrawAspect="Content" ObjectID="_1527672665" r:id="rId9"/>
+          <o:OLEObject Type="Embed" ProgID="Visio.Drawing.15" ShapeID="_x0000_i1026" DrawAspect="Content" ObjectID="_1528454939" r:id="rId9"/>
         </w:object>
       </w:r>
     </w:p>
@@ -432,10 +446,10 @@
     <w:p>
       <w:r>
         <w:object w:dxaOrig="17040" w:dyaOrig="5281">
-          <v:shape id="_x0000_i1027" type="#_x0000_t75" style="width:468pt;height:144.8pt" o:ole="">
+          <v:shape id="_x0000_i1027" type="#_x0000_t75" style="width:467.7pt;height:144.6pt" o:ole="">
             <v:imagedata r:id="rId10" o:title=""/>
           </v:shape>
-          <o:OLEObject Type="Embed" ProgID="Visio.Drawing.15" ShapeID="_x0000_i1027" DrawAspect="Content" ObjectID="_1527672666" r:id="rId11"/>
+          <o:OLEObject Type="Embed" ProgID="Visio.Drawing.15" ShapeID="_x0000_i1027" DrawAspect="Content" ObjectID="_1528454940" r:id="rId11"/>
         </w:object>
       </w:r>
     </w:p>
@@ -448,15 +462,7 @@
         </w:numPr>
       </w:pPr>
       <w:r>
-        <w:t xml:space="preserve">Экспорт в </w:t>
-      </w:r>
-      <w:proofErr w:type="spellStart"/>
-      <w:r>
-        <w:t>ворд</w:t>
-      </w:r>
-      <w:proofErr w:type="spellEnd"/>
-      <w:r>
-        <w:t xml:space="preserve"> </w:t>
+        <w:t xml:space="preserve">Экспорт в ворд </w:t>
       </w:r>
     </w:p>
     <w:p>
@@ -467,10 +473,10 @@
       </w:pPr>
       <w:r>
         <w:object w:dxaOrig="15676" w:dyaOrig="5416">
-          <v:shape id="_x0000_i1028" type="#_x0000_t75" style="width:443.45pt;height:153pt" o:ole="">
+          <v:shape id="_x0000_i1028" type="#_x0000_t75" style="width:443.5pt;height:153.2pt" o:ole="">
             <v:imagedata r:id="rId12" o:title=""/>
           </v:shape>
-          <o:OLEObject Type="Embed" ProgID="Visio.Drawing.15" ShapeID="_x0000_i1028" DrawAspect="Content" ObjectID="_1527672667" r:id="rId13"/>
+          <o:OLEObject Type="Embed" ProgID="Visio.Drawing.15" ShapeID="_x0000_i1028" DrawAspect="Content" ObjectID="_1528454941" r:id="rId13"/>
         </w:object>
       </w:r>
     </w:p>
@@ -612,11 +618,11 @@
         <w:ind w:left="360"/>
       </w:pPr>
       <w:r>
-        <w:object w:dxaOrig="15075" w:dyaOrig="10935">
-          <v:shape id="_x0000_i1029" type="#_x0000_t75" style="width:467.2pt;height:338.75pt" o:ole="">
+        <w:object w:dxaOrig="14611" w:dyaOrig="9181">
+          <v:shape id="_x0000_i1029" type="#_x0000_t75" style="width:467.7pt;height:293.75pt" o:ole="">
             <v:imagedata r:id="rId14" o:title=""/>
           </v:shape>
-          <o:OLEObject Type="Embed" ProgID="Visio.Drawing.15" ShapeID="_x0000_i1029" DrawAspect="Content" ObjectID="_1527672668" r:id="rId15"/>
+          <o:OLEObject Type="Embed" ProgID="Visio.Drawing.15" ShapeID="_x0000_i1029" DrawAspect="Content" ObjectID="_1528454942" r:id="rId15"/>
         </w:object>
       </w:r>
     </w:p>
@@ -652,13 +658,25 @@
         <w:rPr>
           <w:i/>
         </w:rPr>
-        <w:t xml:space="preserve">БД </w:t>
-      </w:r>
-      <w:r>
-        <w:rPr>
-          <w:i/>
-        </w:rPr>
-        <w:t xml:space="preserve">Проекта </w:t>
+        <w:t>Структура данных</w:t>
+      </w:r>
+      <w:r>
+        <w:rPr>
+          <w:i/>
+        </w:rPr>
+        <w:t xml:space="preserve"> </w:t>
+      </w:r>
+      <w:r>
+        <w:rPr>
+          <w:i/>
+        </w:rPr>
+        <w:t>п</w:t>
+      </w:r>
+      <w:r>
+        <w:rPr>
+          <w:i/>
+        </w:rPr>
+        <w:t xml:space="preserve">роекта </w:t>
       </w:r>
     </w:p>
     <w:p>
@@ -666,25 +684,556 @@
         <w:ind w:left="360"/>
       </w:pPr>
       <w:r>
-        <w:t>В проекте кроме данных шаблона, еще должны быть заполнены ответы по характеристикам уже созданных объектов.</w:t>
-      </w:r>
-    </w:p>
-    <w:p>
-      <w:pPr>
-        <w:pStyle w:val="a3"/>
-      </w:pPr>
-      <w:r>
-        <w:object w:dxaOrig="14821" w:dyaOrig="12931">
-          <v:shape id="_x0000_i1030" type="#_x0000_t75" style="width:445.9pt;height:389.45pt" o:ole="">
+        <w:t xml:space="preserve">Данные в проекте хранятся в зависимостях классов. </w:t>
+      </w:r>
+    </w:p>
+    <w:p>
+      <w:r>
+        <w:object w:dxaOrig="19606" w:dyaOrig="11101">
+          <v:shape id="_x0000_i1030" type="#_x0000_t75" style="width:522.45pt;height:296.05pt" o:ole="">
             <v:imagedata r:id="rId16" o:title=""/>
           </v:shape>
-          <o:OLEObject Type="Embed" ProgID="Visio.Drawing.15" ShapeID="_x0000_i1030" DrawAspect="Content" ObjectID="_1527672669" r:id="rId17"/>
+          <o:OLEObject Type="Embed" ProgID="Visio.Drawing.15" ShapeID="_x0000_i1030" DrawAspect="Content" ObjectID="_1528454943" r:id="rId17"/>
         </w:object>
       </w:r>
+    </w:p>
+    <w:p/>
+    <w:p>
+      <w:r>
+        <w:br w:type="page"/>
+      </w:r>
+    </w:p>
+    <w:p>
+      <w:pPr>
+        <w:pStyle w:val="1"/>
+        <w:rPr>
+          <w:i/>
+          <w:sz w:val="28"/>
+        </w:rPr>
+      </w:pPr>
+      <w:r>
+        <w:rPr>
+          <w:i/>
+          <w:sz w:val="28"/>
+        </w:rPr>
+        <w:lastRenderedPageBreak/>
+        <w:t>Пользовательский интерфейс</w:t>
+      </w:r>
+    </w:p>
+    <w:p>
+      <w:r>
+        <w:t xml:space="preserve">Данный проект состоит и нескольких направленных на 3 этапное создание проекта. </w:t>
+      </w:r>
+    </w:p>
+    <w:p>
+      <w:pPr>
+        <w:pStyle w:val="2"/>
+        <w:rPr>
+          <w:i/>
+        </w:rPr>
+      </w:pPr>
+      <w:r>
+        <w:rPr>
+          <w:i/>
+        </w:rPr>
+        <w:t xml:space="preserve">Запуск Программы </w:t>
+      </w:r>
+    </w:p>
+    <w:p>
+      <w:r>
+        <w:t xml:space="preserve">Запуск программы производиться по нажатию запускаемого </w:t>
+      </w:r>
+      <w:r>
+        <w:rPr>
+          <w:lang w:val="en-US"/>
+        </w:rPr>
+        <w:t>Exe</w:t>
+      </w:r>
+      <w:r>
+        <w:t xml:space="preserve"> </w:t>
+      </w:r>
+      <w:r>
+        <w:t xml:space="preserve">файла в системе </w:t>
+      </w:r>
+      <w:r>
+        <w:rPr>
+          <w:lang w:val="en-US"/>
+        </w:rPr>
+        <w:t>OC</w:t>
+      </w:r>
+      <w:r>
+        <w:t xml:space="preserve"> </w:t>
+      </w:r>
+      <w:r>
+        <w:rPr>
+          <w:lang w:val="en-US"/>
+        </w:rPr>
+        <w:t>Windows</w:t>
+      </w:r>
+      <w:r>
+        <w:t xml:space="preserve">. </w:t>
+      </w:r>
+      <w:r>
+        <w:t>После запуска программы пользователь видит основной экран программы.</w:t>
+      </w:r>
+    </w:p>
+    <w:p>
+      <w:pPr>
+        <w:jc w:val="center"/>
+      </w:pPr>
+      <w:r>
+        <w:rPr>
+          <w:noProof/>
+          <w:lang w:eastAsia="ru-RU"/>
+        </w:rPr>
+        <w:drawing>
+          <wp:inline distT="0" distB="0" distL="0" distR="0" wp14:anchorId="28606FE0" wp14:editId="60BB8E40">
+            <wp:extent cx="4403750" cy="3008066"/>
+            <wp:effectExtent l="0" t="0" r="0" b="1905"/>
+            <wp:docPr id="1" name="Рисунок 1"/>
+            <wp:cNvGraphicFramePr>
+              <a:graphicFrameLocks xmlns:a="http://schemas.openxmlformats.org/drawingml/2006/main" noChangeAspect="1"/>
+            </wp:cNvGraphicFramePr>
+            <a:graphic xmlns:a="http://schemas.openxmlformats.org/drawingml/2006/main">
+              <a:graphicData uri="http://schemas.openxmlformats.org/drawingml/2006/picture">
+                <pic:pic xmlns:pic="http://schemas.openxmlformats.org/drawingml/2006/picture">
+                  <pic:nvPicPr>
+                    <pic:cNvPr id="1" name=""/>
+                    <pic:cNvPicPr/>
+                  </pic:nvPicPr>
+                  <pic:blipFill>
+                    <a:blip r:embed="rId18"/>
+                    <a:stretch>
+                      <a:fillRect/>
+                    </a:stretch>
+                  </pic:blipFill>
+                  <pic:spPr>
+                    <a:xfrm>
+                      <a:off x="0" y="0"/>
+                      <a:ext cx="4410376" cy="3012592"/>
+                    </a:xfrm>
+                    <a:prstGeom prst="rect">
+                      <a:avLst/>
+                    </a:prstGeom>
+                  </pic:spPr>
+                </pic:pic>
+              </a:graphicData>
+            </a:graphic>
+          </wp:inline>
+        </w:drawing>
+      </w:r>
+    </w:p>
+    <w:p>
+      <w:pPr>
+        <w:pStyle w:val="2"/>
+        <w:rPr>
+          <w:i/>
+        </w:rPr>
+      </w:pPr>
+      <w:r>
+        <w:rPr>
+          <w:i/>
+        </w:rPr>
+        <w:t>Основной Экран</w:t>
+      </w:r>
+    </w:p>
+    <w:p>
+      <w:r>
+        <w:t xml:space="preserve">На основном экране пользователь может начать создавать сам отчет с помощью меню файл. Также ему доступна предварительная настройка конфигураций настроек создания отчетов, и их экспорта в </w:t>
+      </w:r>
+      <w:r>
+        <w:rPr>
+          <w:lang w:val="en-US"/>
+        </w:rPr>
+        <w:t>doc</w:t>
+      </w:r>
+      <w:r>
+        <w:t xml:space="preserve"> формат.</w:t>
+      </w:r>
+    </w:p>
+    <w:p>
+      <w:pPr>
+        <w:pStyle w:val="2"/>
+        <w:rPr>
+          <w:i/>
+        </w:rPr>
+      </w:pPr>
+      <w:r>
+        <w:rPr>
+          <w:i/>
+        </w:rPr>
+        <w:t>Экран</w:t>
+      </w:r>
+      <w:r>
+        <w:rPr>
+          <w:i/>
+        </w:rPr>
+        <w:t xml:space="preserve"> настроек конфигураций</w:t>
+      </w:r>
+    </w:p>
+    <w:p>
+      <w:r>
+        <w:t>Здесь доступны настроек как самого процесса получений дынных, так и о способах их извлечения в отчет</w:t>
+      </w:r>
+    </w:p>
+    <w:p>
+      <w:pPr>
+        <w:jc w:val="center"/>
+      </w:pPr>
+      <w:r>
+        <w:rPr>
+          <w:noProof/>
+          <w:lang w:eastAsia="ru-RU"/>
+        </w:rPr>
+        <w:drawing>
+          <wp:inline distT="0" distB="0" distL="0" distR="0" wp14:anchorId="0F91E891" wp14:editId="5B6CD21A">
+            <wp:extent cx="4411065" cy="2645544"/>
+            <wp:effectExtent l="0" t="0" r="8890" b="2540"/>
+            <wp:docPr id="2" name="Рисунок 2"/>
+            <wp:cNvGraphicFramePr>
+              <a:graphicFrameLocks xmlns:a="http://schemas.openxmlformats.org/drawingml/2006/main" noChangeAspect="1"/>
+            </wp:cNvGraphicFramePr>
+            <a:graphic xmlns:a="http://schemas.openxmlformats.org/drawingml/2006/main">
+              <a:graphicData uri="http://schemas.openxmlformats.org/drawingml/2006/picture">
+                <pic:pic xmlns:pic="http://schemas.openxmlformats.org/drawingml/2006/picture">
+                  <pic:nvPicPr>
+                    <pic:cNvPr id="1" name=""/>
+                    <pic:cNvPicPr/>
+                  </pic:nvPicPr>
+                  <pic:blipFill>
+                    <a:blip r:embed="rId19"/>
+                    <a:stretch>
+                      <a:fillRect/>
+                    </a:stretch>
+                  </pic:blipFill>
+                  <pic:spPr>
+                    <a:xfrm>
+                      <a:off x="0" y="0"/>
+                      <a:ext cx="4424204" cy="2653424"/>
+                    </a:xfrm>
+                    <a:prstGeom prst="rect">
+                      <a:avLst/>
+                    </a:prstGeom>
+                  </pic:spPr>
+                </pic:pic>
+              </a:graphicData>
+            </a:graphic>
+          </wp:inline>
+        </w:drawing>
+      </w:r>
+    </w:p>
+    <w:p>
+      <w:pPr>
+        <w:jc w:val="center"/>
+      </w:pPr>
+      <w:r>
+        <w:rPr>
+          <w:noProof/>
+          <w:lang w:eastAsia="ru-RU"/>
+        </w:rPr>
+        <w:lastRenderedPageBreak/>
+        <w:drawing>
+          <wp:inline distT="0" distB="0" distL="0" distR="0" wp14:anchorId="1C151F4E" wp14:editId="1A3CBA3D">
+            <wp:extent cx="4484217" cy="2650855"/>
+            <wp:effectExtent l="0" t="0" r="0" b="0"/>
+            <wp:docPr id="3" name="Рисунок 3"/>
+            <wp:cNvGraphicFramePr>
+              <a:graphicFrameLocks xmlns:a="http://schemas.openxmlformats.org/drawingml/2006/main" noChangeAspect="1"/>
+            </wp:cNvGraphicFramePr>
+            <a:graphic xmlns:a="http://schemas.openxmlformats.org/drawingml/2006/main">
+              <a:graphicData uri="http://schemas.openxmlformats.org/drawingml/2006/picture">
+                <pic:pic xmlns:pic="http://schemas.openxmlformats.org/drawingml/2006/picture">
+                  <pic:nvPicPr>
+                    <pic:cNvPr id="1" name=""/>
+                    <pic:cNvPicPr/>
+                  </pic:nvPicPr>
+                  <pic:blipFill>
+                    <a:blip r:embed="rId20"/>
+                    <a:stretch>
+                      <a:fillRect/>
+                    </a:stretch>
+                  </pic:blipFill>
+                  <pic:spPr>
+                    <a:xfrm>
+                      <a:off x="0" y="0"/>
+                      <a:ext cx="4493089" cy="2656100"/>
+                    </a:xfrm>
+                    <a:prstGeom prst="rect">
+                      <a:avLst/>
+                    </a:prstGeom>
+                  </pic:spPr>
+                </pic:pic>
+              </a:graphicData>
+            </a:graphic>
+          </wp:inline>
+        </w:drawing>
+      </w:r>
+    </w:p>
+    <w:p/>
+    <w:p>
+      <w:pPr>
+        <w:jc w:val="center"/>
+      </w:pPr>
+      <w:r>
+        <w:rPr>
+          <w:noProof/>
+          <w:lang w:eastAsia="ru-RU"/>
+        </w:rPr>
+        <w:drawing>
+          <wp:inline distT="0" distB="0" distL="0" distR="0" wp14:anchorId="21F1D79F" wp14:editId="075CBFE6">
+            <wp:extent cx="4323283" cy="3437707"/>
+            <wp:effectExtent l="0" t="0" r="1270" b="0"/>
+            <wp:docPr id="4" name="Рисунок 4"/>
+            <wp:cNvGraphicFramePr>
+              <a:graphicFrameLocks xmlns:a="http://schemas.openxmlformats.org/drawingml/2006/main" noChangeAspect="1"/>
+            </wp:cNvGraphicFramePr>
+            <a:graphic xmlns:a="http://schemas.openxmlformats.org/drawingml/2006/main">
+              <a:graphicData uri="http://schemas.openxmlformats.org/drawingml/2006/picture">
+                <pic:pic xmlns:pic="http://schemas.openxmlformats.org/drawingml/2006/picture">
+                  <pic:nvPicPr>
+                    <pic:cNvPr id="1" name=""/>
+                    <pic:cNvPicPr/>
+                  </pic:nvPicPr>
+                  <pic:blipFill>
+                    <a:blip r:embed="rId21"/>
+                    <a:stretch>
+                      <a:fillRect/>
+                    </a:stretch>
+                  </pic:blipFill>
+                  <pic:spPr>
+                    <a:xfrm>
+                      <a:off x="0" y="0"/>
+                      <a:ext cx="4330397" cy="3443364"/>
+                    </a:xfrm>
+                    <a:prstGeom prst="rect">
+                      <a:avLst/>
+                    </a:prstGeom>
+                  </pic:spPr>
+                </pic:pic>
+              </a:graphicData>
+            </a:graphic>
+          </wp:inline>
+        </w:drawing>
+      </w:r>
+    </w:p>
+    <w:p>
+      <w:pPr>
+        <w:jc w:val="center"/>
+      </w:pPr>
+    </w:p>
+    <w:p>
+      <w:pPr>
+        <w:jc w:val="center"/>
+      </w:pPr>
+      <w:r>
+        <w:rPr>
+          <w:noProof/>
+          <w:lang w:eastAsia="ru-RU"/>
+        </w:rPr>
+        <w:drawing>
+          <wp:inline distT="0" distB="0" distL="0" distR="0" wp14:anchorId="6A48CB86" wp14:editId="1F2F7239">
+            <wp:extent cx="4703674" cy="2607560"/>
+            <wp:effectExtent l="0" t="0" r="1905" b="2540"/>
+            <wp:docPr id="5" name="Рисунок 5"/>
+            <wp:cNvGraphicFramePr>
+              <a:graphicFrameLocks xmlns:a="http://schemas.openxmlformats.org/drawingml/2006/main" noChangeAspect="1"/>
+            </wp:cNvGraphicFramePr>
+            <a:graphic xmlns:a="http://schemas.openxmlformats.org/drawingml/2006/main">
+              <a:graphicData uri="http://schemas.openxmlformats.org/drawingml/2006/picture">
+                <pic:pic xmlns:pic="http://schemas.openxmlformats.org/drawingml/2006/picture">
+                  <pic:nvPicPr>
+                    <pic:cNvPr id="1" name=""/>
+                    <pic:cNvPicPr/>
+                  </pic:nvPicPr>
+                  <pic:blipFill>
+                    <a:blip r:embed="rId22"/>
+                    <a:stretch>
+                      <a:fillRect/>
+                    </a:stretch>
+                  </pic:blipFill>
+                  <pic:spPr>
+                    <a:xfrm>
+                      <a:off x="0" y="0"/>
+                      <a:ext cx="4707995" cy="2609955"/>
+                    </a:xfrm>
+                    <a:prstGeom prst="rect">
+                      <a:avLst/>
+                    </a:prstGeom>
+                  </pic:spPr>
+                </pic:pic>
+              </a:graphicData>
+            </a:graphic>
+          </wp:inline>
+        </w:drawing>
+      </w:r>
+    </w:p>
+    <w:p>
+      <w:pPr>
+        <w:jc w:val="center"/>
+      </w:pPr>
+      <w:r>
+        <w:rPr>
+          <w:noProof/>
+          <w:lang w:eastAsia="ru-RU"/>
+        </w:rPr>
+        <w:lastRenderedPageBreak/>
+        <w:drawing>
+          <wp:inline distT="0" distB="0" distL="0" distR="0" wp14:anchorId="1F7661DE" wp14:editId="47828E85">
+            <wp:extent cx="4445151" cy="3730752"/>
+            <wp:effectExtent l="0" t="0" r="0" b="3175"/>
+            <wp:docPr id="6" name="Рисунок 6"/>
+            <wp:cNvGraphicFramePr>
+              <a:graphicFrameLocks xmlns:a="http://schemas.openxmlformats.org/drawingml/2006/main" noChangeAspect="1"/>
+            </wp:cNvGraphicFramePr>
+            <a:graphic xmlns:a="http://schemas.openxmlformats.org/drawingml/2006/main">
+              <a:graphicData uri="http://schemas.openxmlformats.org/drawingml/2006/picture">
+                <pic:pic xmlns:pic="http://schemas.openxmlformats.org/drawingml/2006/picture">
+                  <pic:nvPicPr>
+                    <pic:cNvPr id="1" name=""/>
+                    <pic:cNvPicPr/>
+                  </pic:nvPicPr>
+                  <pic:blipFill>
+                    <a:blip r:embed="rId23"/>
+                    <a:stretch>
+                      <a:fillRect/>
+                    </a:stretch>
+                  </pic:blipFill>
+                  <pic:spPr>
+                    <a:xfrm>
+                      <a:off x="0" y="0"/>
+                      <a:ext cx="4459339" cy="3742659"/>
+                    </a:xfrm>
+                    <a:prstGeom prst="rect">
+                      <a:avLst/>
+                    </a:prstGeom>
+                  </pic:spPr>
+                </pic:pic>
+              </a:graphicData>
+            </a:graphic>
+          </wp:inline>
+        </w:drawing>
+      </w:r>
+    </w:p>
+    <w:p>
+      <w:pPr>
+        <w:jc w:val="center"/>
+      </w:pPr>
+      <w:r>
+        <w:rPr>
+          <w:noProof/>
+          <w:lang w:eastAsia="ru-RU"/>
+        </w:rPr>
+        <w:drawing>
+          <wp:inline distT="0" distB="0" distL="0" distR="0" wp14:anchorId="360345F5" wp14:editId="24A3720F">
+            <wp:extent cx="4330599" cy="2287098"/>
+            <wp:effectExtent l="0" t="0" r="0" b="0"/>
+            <wp:docPr id="7" name="Рисунок 7"/>
+            <wp:cNvGraphicFramePr>
+              <a:graphicFrameLocks xmlns:a="http://schemas.openxmlformats.org/drawingml/2006/main" noChangeAspect="1"/>
+            </wp:cNvGraphicFramePr>
+            <a:graphic xmlns:a="http://schemas.openxmlformats.org/drawingml/2006/main">
+              <a:graphicData uri="http://schemas.openxmlformats.org/drawingml/2006/picture">
+                <pic:pic xmlns:pic="http://schemas.openxmlformats.org/drawingml/2006/picture">
+                  <pic:nvPicPr>
+                    <pic:cNvPr id="1" name=""/>
+                    <pic:cNvPicPr/>
+                  </pic:nvPicPr>
+                  <pic:blipFill>
+                    <a:blip r:embed="rId24"/>
+                    <a:stretch>
+                      <a:fillRect/>
+                    </a:stretch>
+                  </pic:blipFill>
+                  <pic:spPr>
+                    <a:xfrm>
+                      <a:off x="0" y="0"/>
+                      <a:ext cx="4351561" cy="2298169"/>
+                    </a:xfrm>
+                    <a:prstGeom prst="rect">
+                      <a:avLst/>
+                    </a:prstGeom>
+                  </pic:spPr>
+                </pic:pic>
+              </a:graphicData>
+            </a:graphic>
+          </wp:inline>
+        </w:drawing>
+      </w:r>
+    </w:p>
+    <w:p>
+      <w:pPr>
+        <w:jc w:val="center"/>
+      </w:pPr>
+    </w:p>
+    <w:p>
+      <w:pPr>
+        <w:pStyle w:val="2"/>
+        <w:rPr>
+          <w:i/>
+        </w:rPr>
+      </w:pPr>
+      <w:r>
+        <w:rPr>
+          <w:i/>
+        </w:rPr>
+        <w:lastRenderedPageBreak/>
+        <w:t>Экран</w:t>
+      </w:r>
+      <w:r>
+        <w:rPr>
+          <w:i/>
+        </w:rPr>
+        <w:t xml:space="preserve"> проекта</w:t>
+      </w:r>
+    </w:p>
+    <w:p>
+      <w:bookmarkStart w:id="0" w:name="_GoBack"/>
+      <w:r>
+        <w:rPr>
+          <w:noProof/>
+          <w:lang w:eastAsia="ru-RU"/>
+        </w:rPr>
+        <w:drawing>
+          <wp:inline distT="0" distB="0" distL="0" distR="0" wp14:anchorId="250CD079" wp14:editId="79605E10">
+            <wp:extent cx="6175607" cy="4345229"/>
+            <wp:effectExtent l="0" t="0" r="0" b="0"/>
+            <wp:docPr id="8" name="Рисунок 8"/>
+            <wp:cNvGraphicFramePr>
+              <a:graphicFrameLocks xmlns:a="http://schemas.openxmlformats.org/drawingml/2006/main" noChangeAspect="1"/>
+            </wp:cNvGraphicFramePr>
+            <a:graphic xmlns:a="http://schemas.openxmlformats.org/drawingml/2006/main">
+              <a:graphicData uri="http://schemas.openxmlformats.org/drawingml/2006/picture">
+                <pic:pic xmlns:pic="http://schemas.openxmlformats.org/drawingml/2006/picture">
+                  <pic:nvPicPr>
+                    <pic:cNvPr id="1" name=""/>
+                    <pic:cNvPicPr/>
+                  </pic:nvPicPr>
+                  <pic:blipFill>
+                    <a:blip r:embed="rId25"/>
+                    <a:stretch>
+                      <a:fillRect/>
+                    </a:stretch>
+                  </pic:blipFill>
+                  <pic:spPr>
+                    <a:xfrm>
+                      <a:off x="0" y="0"/>
+                      <a:ext cx="6180316" cy="4348542"/>
+                    </a:xfrm>
+                    <a:prstGeom prst="rect">
+                      <a:avLst/>
+                    </a:prstGeom>
+                  </pic:spPr>
+                </pic:pic>
+              </a:graphicData>
+            </a:graphic>
+          </wp:inline>
+        </w:drawing>
+      </w:r>
+      <w:bookmarkEnd w:id="0"/>
     </w:p>
     <w:sectPr>
       <w:pgSz w:w="11906" w:h="16838"/>
-      <w:pgMar w:top="1134" w:right="850" w:bottom="1134" w:left="1701" w:header="708" w:footer="708" w:gutter="0"/>
+      <w:pgMar w:top="720" w:right="720" w:bottom="720" w:left="720" w:header="708" w:footer="708" w:gutter="0"/>
       <w:cols w:space="708"/>
       <w:docGrid w:linePitch="360"/>
     </w:sectPr>
@@ -1569,6 +2118,28 @@
       <w:szCs w:val="32"/>
     </w:rPr>
   </w:style>
+  <w:style w:type="paragraph" w:styleId="2">
+    <w:name w:val="heading 2"/>
+    <w:basedOn w:val="a"/>
+    <w:next w:val="a"/>
+    <w:link w:val="20"/>
+    <w:uiPriority w:val="9"/>
+    <w:unhideWhenUsed/>
+    <w:qFormat/>
+    <w:rsid w:val="00F11F06"/>
+    <w:pPr>
+      <w:keepNext/>
+      <w:keepLines/>
+      <w:spacing w:before="40" w:after="0"/>
+      <w:outlineLvl w:val="1"/>
+    </w:pPr>
+    <w:rPr>
+      <w:rFonts w:asciiTheme="majorHAnsi" w:eastAsiaTheme="majorEastAsia" w:hAnsiTheme="majorHAnsi" w:cstheme="majorBidi"/>
+      <w:color w:val="2E74B5" w:themeColor="accent1" w:themeShade="BF"/>
+      <w:sz w:val="26"/>
+      <w:szCs w:val="26"/>
+    </w:rPr>
+  </w:style>
   <w:style w:type="character" w:default="1" w:styleId="a0">
     <w:name w:val="Default Paragraph Font"/>
     <w:uiPriority w:val="1"/>
@@ -1618,6 +2189,19 @@
       <w:color w:val="2E74B5" w:themeColor="accent1" w:themeShade="BF"/>
       <w:sz w:val="32"/>
       <w:szCs w:val="32"/>
+    </w:rPr>
+  </w:style>
+  <w:style w:type="character" w:customStyle="1" w:styleId="20">
+    <w:name w:val="Заголовок 2 Знак"/>
+    <w:basedOn w:val="a0"/>
+    <w:link w:val="2"/>
+    <w:uiPriority w:val="9"/>
+    <w:rsid w:val="00F11F06"/>
+    <w:rPr>
+      <w:rFonts w:asciiTheme="majorHAnsi" w:eastAsiaTheme="majorEastAsia" w:hAnsiTheme="majorHAnsi" w:cstheme="majorBidi"/>
+      <w:color w:val="2E74B5" w:themeColor="accent1" w:themeShade="BF"/>
+      <w:sz w:val="26"/>
+      <w:szCs w:val="26"/>
     </w:rPr>
   </w:style>
 </w:styles>
@@ -1889,7 +2473,7 @@
 </file>
 
 <file path=customXml/itemProps1.xml><?xml version="1.0" encoding="utf-8"?>
-<ds:datastoreItem xmlns:ds="http://schemas.openxmlformats.org/officeDocument/2006/customXml" ds:itemID="{DB0ABCFD-52D4-4D8E-BA9B-48114130D869}">
+<ds:datastoreItem xmlns:ds="http://schemas.openxmlformats.org/officeDocument/2006/customXml" ds:itemID="{CF47315F-9C50-49C3-AD75-42B010F16C70}">
   <ds:schemaRefs>
     <ds:schemaRef ds:uri="http://schemas.openxmlformats.org/officeDocument/2006/bibliography"/>
   </ds:schemaRefs>

</xml_diff>